<commit_message>
lacrosse isle update and softball worksheet
</commit_message>
<xml_diff>
--- a/softball_div1/softball_d1_worksheet.docx
+++ b/softball_div1/softball_d1_worksheet.docx
@@ -1,37 +1,72 @@
 
 <file path=word/document.xml><?xml version="1.0" encoding="utf-8"?>
-<w:document xmlns:wpc="http://schemas.microsoft.com/office/word/2010/wordprocessingCanvas" xmlns:cx="http://schemas.microsoft.com/office/drawing/2014/chartex" xmlns:cx1="http://schemas.microsoft.com/office/drawing/2015/9/8/chartex" xmlns:cx2="http://schemas.microsoft.com/office/drawing/2015/10/21/chartex" xmlns:cx3="http://schemas.microsoft.com/office/drawing/2016/5/9/chartex" xmlns:cx4="http://schemas.microsoft.com/office/drawing/2016/5/10/chartex" xmlns:cx5="http://schemas.microsoft.com/office/drawing/2016/5/11/chartex" xmlns:cx6="http://schemas.microsoft.com/office/drawing/2016/5/12/chartex" xmlns:cx7="http://schemas.microsoft.com/office/drawing/2016/5/13/chartex" xmlns:cx8="http://schemas.microsoft.com/office/drawing/2016/5/14/chartex" xmlns:mc="http://schemas.openxmlformats.org/markup-compatibility/2006" xmlns:aink="http://schemas.microsoft.com/office/drawing/2016/ink" xmlns:am3d="http://schemas.microsoft.com/office/drawing/2017/model3d" xmlns:o="urn:schemas-microsoft-com:office:office" xmlns:oel="http://schemas.microsoft.com/office/2019/extlst" xmlns:r="http://schemas.openxmlformats.org/officeDocument/2006/relationships" xmlns:m="http://schemas.openxmlformats.org/officeDocument/2006/math" xmlns:v="urn:schemas-microsoft-com:vml" xmlns:wp14="http://schemas.microsoft.com/office/word/2010/wordprocessingDrawing" xmlns:wp="http://schemas.openxmlformats.org/drawingml/2006/wordprocessingDrawing" xmlns:w10="urn:schemas-microsoft-com:office:word" xmlns:w="http://schemas.openxmlformats.org/wordprocessingml/2006/main" xmlns:w14="http://schemas.microsoft.com/office/word/2010/wordml" xmlns:w15="http://schemas.microsoft.com/office/word/2012/wordml" xmlns:w16cex="http://schemas.microsoft.com/office/word/2018/wordml/cex" xmlns:w16cid="http://schemas.microsoft.com/office/word/2016/wordml/cid" xmlns:w16="http://schemas.microsoft.com/office/word/2018/wordml" xmlns:w16du="http://schemas.microsoft.com/office/word/2023/wordml/word16du" xmlns:w16sdtdh="http://schemas.microsoft.com/office/word/2020/wordml/sdtdatahash" xmlns:w16se="http://schemas.microsoft.com/office/word/2015/wordml/symex" xmlns:wpg="http://schemas.microsoft.com/office/word/2010/wordprocessingGroup" xmlns:wpi="http://schemas.microsoft.com/office/word/2010/wordprocessingInk" xmlns:wne="http://schemas.microsoft.com/office/word/2006/wordml" xmlns:wps="http://schemas.microsoft.com/office/word/2010/wordprocessingShape" mc:Ignorable="w14 w15 w16se w16cid w16 w16cex w16sdtdh wp14">
+<w:document xmlns:wpc="http://schemas.microsoft.com/office/word/2010/wordprocessingCanvas" xmlns:cx="http://schemas.microsoft.com/office/drawing/2014/chartex" xmlns:cx1="http://schemas.microsoft.com/office/drawing/2015/9/8/chartex" xmlns:mc="http://schemas.openxmlformats.org/markup-compatibility/2006" xmlns:o="urn:schemas-microsoft-com:office:office" xmlns:r="http://schemas.openxmlformats.org/officeDocument/2006/relationships" xmlns:m="http://schemas.openxmlformats.org/officeDocument/2006/math" xmlns:v="urn:schemas-microsoft-com:vml" xmlns:wp14="http://schemas.microsoft.com/office/word/2010/wordprocessingDrawing" xmlns:wp="http://schemas.openxmlformats.org/drawingml/2006/wordprocessingDrawing" xmlns:w10="urn:schemas-microsoft-com:office:word" xmlns:w="http://schemas.openxmlformats.org/wordprocessingml/2006/main" xmlns:w14="http://schemas.microsoft.com/office/word/2010/wordml" xmlns:w15="http://schemas.microsoft.com/office/word/2012/wordml" xmlns:w16se="http://schemas.microsoft.com/office/word/2015/wordml/symex" xmlns:wpg="http://schemas.microsoft.com/office/word/2010/wordprocessingGroup" xmlns:wpi="http://schemas.microsoft.com/office/word/2010/wordprocessingInk" xmlns:wne="http://schemas.microsoft.com/office/word/2006/wordml" xmlns:wps="http://schemas.microsoft.com/office/word/2010/wordprocessingShape" mc:Ignorable="w14 w15 w16se wp14">
   <w:body>
     <w:p>
       <w:pPr>
         <w:spacing w:after="0" w:line="240" w:lineRule="auto"/>
-        <w:jc w:val="center"/>
-        <w:rPr>
-          <w:rFonts w:ascii="Times New Roman" w:eastAsia="Times New Roman" w:hAnsi="Times New Roman" w:cs="Times New Roman"/>
-          <w:kern w:val="0"/>
-          <w:sz w:val="24"/>
-          <w:szCs w:val="24"/>
-          <w14:ligatures w14:val="none"/>
-        </w:rPr>
-      </w:pPr>
-      <w:r>
         <w:rPr>
           <w:rFonts w:ascii="Arial" w:eastAsia="Times New Roman" w:hAnsi="Arial" w:cs="Arial"/>
           <w:color w:val="000000"/>
           <w:kern w:val="0"/>
           <w14:ligatures w14:val="none"/>
         </w:rPr>
-        <w:t>Joining Functions Worksheet</w:t>
+      </w:pPr>
+      <w:r>
+        <w:rPr>
+          <w:rFonts w:ascii="Arial" w:eastAsia="Times New Roman" w:hAnsi="Arial" w:cs="Arial"/>
+          <w:color w:val="000000"/>
+          <w:kern w:val="0"/>
+          <w14:ligatures w14:val="none"/>
+        </w:rPr>
+        <w:t>Data for a particular sport is often stored across numerous locations. For example, in NCAA Div</w:t>
+      </w:r>
+      <w:r>
+        <w:rPr>
+          <w:rFonts w:ascii="Arial" w:eastAsia="Times New Roman" w:hAnsi="Arial" w:cs="Arial"/>
+          <w:color w:val="000000"/>
+          <w:kern w:val="0"/>
+          <w14:ligatures w14:val="none"/>
+        </w:rPr>
+        <w:t xml:space="preserve">ision </w:t>
+      </w:r>
+      <w:r>
+        <w:rPr>
+          <w:rFonts w:ascii="Arial" w:eastAsia="Times New Roman" w:hAnsi="Arial" w:cs="Arial"/>
+          <w:color w:val="000000"/>
+          <w:kern w:val="0"/>
+          <w14:ligatures w14:val="none"/>
+        </w:rPr>
+        <w:t xml:space="preserve">I Softball, batting statistics for each season are typically stored in separate tables. (See for example the statistics hosted by </w:t>
+      </w:r>
+      <w:hyperlink r:id="rId7" w:history="1">
+        <w:r>
+          <w:rPr>
+            <w:rStyle w:val="Hyperlink"/>
+            <w:rFonts w:ascii="Arial" w:eastAsia="Times New Roman" w:hAnsi="Arial" w:cs="Arial"/>
+            <w:kern w:val="0"/>
+            <w14:ligatures w14:val="none"/>
+          </w:rPr>
+          <w:t>https://d1softball.com/</w:t>
+        </w:r>
+      </w:hyperlink>
+      <w:r>
+        <w:rPr>
+          <w:rFonts w:ascii="Arial" w:eastAsia="Times New Roman" w:hAnsi="Arial" w:cs="Arial"/>
+          <w:color w:val="000000"/>
+          <w:kern w:val="0"/>
+          <w14:ligatures w14:val="none"/>
+        </w:rPr>
+        <w:t>)</w:t>
       </w:r>
     </w:p>
     <w:p>
       <w:pPr>
-        <w:spacing w:after="240" w:line="240" w:lineRule="auto"/>
-        <w:rPr>
-          <w:rFonts w:ascii="Times New Roman" w:eastAsia="Times New Roman" w:hAnsi="Times New Roman" w:cs="Times New Roman"/>
-          <w:kern w:val="0"/>
-          <w:sz w:val="24"/>
-          <w:szCs w:val="24"/>
+        <w:spacing w:after="0" w:line="240" w:lineRule="auto"/>
+        <w:rPr>
+          <w:rFonts w:ascii="Arial" w:eastAsia="Times New Roman" w:hAnsi="Arial" w:cs="Arial"/>
+          <w:color w:val="000000"/>
+          <w:kern w:val="0"/>
           <w14:ligatures w14:val="none"/>
         </w:rPr>
       </w:pPr>
@@ -40,23 +75,12 @@
       <w:pPr>
         <w:spacing w:after="0" w:line="240" w:lineRule="auto"/>
         <w:rPr>
-          <w:rFonts w:ascii="Times New Roman" w:eastAsia="Times New Roman" w:hAnsi="Times New Roman" w:cs="Times New Roman"/>
-          <w:kern w:val="0"/>
-          <w:sz w:val="24"/>
-          <w:szCs w:val="24"/>
-          <w14:ligatures w14:val="none"/>
-        </w:rPr>
-      </w:pPr>
-      <w:r>
-        <w:rPr>
           <w:rFonts w:ascii="Arial" w:eastAsia="Times New Roman" w:hAnsi="Arial" w:cs="Arial"/>
           <w:color w:val="000000"/>
           <w:kern w:val="0"/>
           <w14:ligatures w14:val="none"/>
         </w:rPr>
-        <w:t xml:space="preserve">Softball relies on a player’s ability to score runs by stepping up to home plate and batting. The statistics that are collected can determine the batting order, what pitches a pitcher throws and even where the infielders and outfielders stand. This worksheet looks at some simple batting stats over two seasons through the use of joining functions (this is only a small window of a bigger dataset). When there are more than one </w:t>
-      </w:r>
-      <w:proofErr w:type="gramStart"/>
+      </w:pPr>
       <w:r>
         <w:rPr>
           <w:rFonts w:ascii="Arial" w:eastAsia="Times New Roman" w:hAnsi="Arial" w:cs="Arial"/>
@@ -64,17 +88,81 @@
           <w:kern w:val="0"/>
           <w14:ligatures w14:val="none"/>
         </w:rPr>
-        <w:t>datasets</w:t>
-      </w:r>
-      <w:proofErr w:type="gramEnd"/>
-      <w:r>
+        <w:t xml:space="preserve">Suppose we are interested in tracking the progress of players across multiple seasons. </w:t>
+      </w:r>
+    </w:p>
+    <w:p>
+      <w:pPr>
+        <w:spacing w:after="0" w:line="240" w:lineRule="auto"/>
         <w:rPr>
           <w:rFonts w:ascii="Arial" w:eastAsia="Times New Roman" w:hAnsi="Arial" w:cs="Arial"/>
           <w:color w:val="000000"/>
           <w:kern w:val="0"/>
           <w14:ligatures w14:val="none"/>
         </w:rPr>
-        <w:t>, it is important to be able to merge them in cases where you want to compare. In this case, we want to compare batting statistics over two seasons. The complete datasets can be used to do further calculations and comparisons. </w:t>
+      </w:pPr>
+    </w:p>
+    <w:p>
+      <w:pPr>
+        <w:spacing w:after="0" w:line="240" w:lineRule="auto"/>
+        <w:rPr>
+          <w:rFonts w:ascii="Arial" w:eastAsia="Times New Roman" w:hAnsi="Arial" w:cs="Arial"/>
+          <w:color w:val="000000"/>
+          <w:kern w:val="0"/>
+          <w14:ligatures w14:val="none"/>
+        </w:rPr>
+      </w:pPr>
+      <w:bookmarkStart w:id="0" w:name="_GoBack"/>
+      <w:bookmarkEnd w:id="0"/>
+    </w:p>
+    <w:p>
+      <w:pPr>
+        <w:spacing w:after="0" w:line="240" w:lineRule="auto"/>
+        <w:rPr>
+          <w:rFonts w:ascii="Arial" w:eastAsia="Times New Roman" w:hAnsi="Arial" w:cs="Arial"/>
+          <w:color w:val="000000"/>
+          <w:kern w:val="0"/>
+          <w14:ligatures w14:val="none"/>
+        </w:rPr>
+      </w:pPr>
+    </w:p>
+    <w:p>
+      <w:pPr>
+        <w:spacing w:after="0" w:line="240" w:lineRule="auto"/>
+        <w:rPr>
+          <w:rFonts w:ascii="Times New Roman" w:eastAsia="Times New Roman" w:hAnsi="Times New Roman" w:cs="Times New Roman"/>
+          <w:kern w:val="0"/>
+          <w:sz w:val="24"/>
+          <w:szCs w:val="24"/>
+          <w14:ligatures w14:val="none"/>
+        </w:rPr>
+      </w:pPr>
+      <w:r>
+        <w:rPr>
+          <w:rFonts w:ascii="Arial" w:eastAsia="Times New Roman" w:hAnsi="Arial" w:cs="Arial"/>
+          <w:color w:val="000000"/>
+          <w:kern w:val="0"/>
+          <w14:ligatures w14:val="none"/>
+        </w:rPr>
+        <w:t xml:space="preserve">This </w:t>
+      </w:r>
+      <w:r>
+        <w:rPr>
+          <w:rFonts w:ascii="Arial" w:eastAsia="Times New Roman" w:hAnsi="Arial" w:cs="Arial"/>
+          <w:color w:val="000000"/>
+          <w:kern w:val="0"/>
+          <w14:ligatures w14:val="none"/>
+        </w:rPr>
+        <w:t xml:space="preserve">module </w:t>
+      </w:r>
+      <w:r>
+        <w:rPr>
+          <w:rFonts w:ascii="Arial" w:eastAsia="Times New Roman" w:hAnsi="Arial" w:cs="Arial"/>
+          <w:color w:val="000000"/>
+          <w:kern w:val="0"/>
+          <w14:ligatures w14:val="none"/>
+        </w:rPr>
+        <w:t>looks at some simple batting stats over two seasons through the use of joining functions (this is only a small window of a bigger dataset). When there are more than one datasets, it is important to be able to merge them in cases where you want to compare. In this case, we want to compare batting statistics over two seasons. The complete datasets can be used to do further calculations and comparisons. </w:t>
       </w:r>
     </w:p>
     <w:p>
@@ -2919,27 +3007,7 @@
           <w:kern w:val="0"/>
           <w14:ligatures w14:val="none"/>
         </w:rPr>
-        <w:t xml:space="preserve">When using a join function, which variable would you want to use as your key and why </w:t>
-      </w:r>
-      <w:proofErr w:type="gramStart"/>
-      <w:r>
-        <w:rPr>
-          <w:rFonts w:ascii="Arial" w:eastAsia="Times New Roman" w:hAnsi="Arial" w:cs="Arial"/>
-          <w:color w:val="000000"/>
-          <w:kern w:val="0"/>
-          <w14:ligatures w14:val="none"/>
-        </w:rPr>
-        <w:t>looking</w:t>
-      </w:r>
-      <w:proofErr w:type="gramEnd"/>
-      <w:r>
-        <w:rPr>
-          <w:rFonts w:ascii="Arial" w:eastAsia="Times New Roman" w:hAnsi="Arial" w:cs="Arial"/>
-          <w:color w:val="000000"/>
-          <w:kern w:val="0"/>
-          <w14:ligatures w14:val="none"/>
-        </w:rPr>
-        <w:t xml:space="preserve"> at the datasets above?</w:t>
+        <w:t>When using a join function, which variable would you want to use as your key and why looking at the datasets above?</w:t>
       </w:r>
     </w:p>
     <w:p>
@@ -3855,7 +3923,6 @@
               </w:rPr>
             </w:pPr>
             <w:proofErr w:type="spellStart"/>
-            <w:proofErr w:type="gramStart"/>
             <w:r>
               <w:rPr>
                 <w:rFonts w:ascii="Arial" w:eastAsia="Times New Roman" w:hAnsi="Arial" w:cs="Arial"/>
@@ -3870,7 +3937,6 @@
               <w:t>H.y</w:t>
             </w:r>
             <w:proofErr w:type="spellEnd"/>
-            <w:proofErr w:type="gramEnd"/>
           </w:p>
         </w:tc>
         <w:tc>
@@ -3947,7 +4013,6 @@
               </w:rPr>
             </w:pPr>
             <w:proofErr w:type="spellStart"/>
-            <w:proofErr w:type="gramStart"/>
             <w:r>
               <w:rPr>
                 <w:rFonts w:ascii="Arial" w:eastAsia="Times New Roman" w:hAnsi="Arial" w:cs="Arial"/>
@@ -3962,7 +4027,6 @@
               <w:t>H.y</w:t>
             </w:r>
             <w:proofErr w:type="spellEnd"/>
-            <w:proofErr w:type="gramEnd"/>
           </w:p>
         </w:tc>
       </w:tr>
@@ -5300,6 +5364,7 @@
       </w:r>
     </w:p>
     <w:sectPr>
+      <w:headerReference w:type="default" r:id="rId8"/>
       <w:pgSz w:w="12240" w:h="15840"/>
       <w:pgMar w:top="1440" w:right="1440" w:bottom="1440" w:left="1440" w:header="720" w:footer="720" w:gutter="0"/>
       <w:cols w:space="720"/>
@@ -5309,8 +5374,95 @@
 </w:document>
 </file>
 
+<file path=word/endnotes.xml><?xml version="1.0" encoding="utf-8"?>
+<w:endnotes xmlns:wpc="http://schemas.microsoft.com/office/word/2010/wordprocessingCanvas" xmlns:cx="http://schemas.microsoft.com/office/drawing/2014/chartex" xmlns:cx1="http://schemas.microsoft.com/office/drawing/2015/9/8/chartex" xmlns:mc="http://schemas.openxmlformats.org/markup-compatibility/2006" xmlns:o="urn:schemas-microsoft-com:office:office" xmlns:r="http://schemas.openxmlformats.org/officeDocument/2006/relationships" xmlns:m="http://schemas.openxmlformats.org/officeDocument/2006/math" xmlns:v="urn:schemas-microsoft-com:vml" xmlns:wp14="http://schemas.microsoft.com/office/word/2010/wordprocessingDrawing" xmlns:wp="http://schemas.openxmlformats.org/drawingml/2006/wordprocessingDrawing" xmlns:w10="urn:schemas-microsoft-com:office:word" xmlns:w="http://schemas.openxmlformats.org/wordprocessingml/2006/main" xmlns:w14="http://schemas.microsoft.com/office/word/2010/wordml" xmlns:w15="http://schemas.microsoft.com/office/word/2012/wordml" xmlns:w16se="http://schemas.microsoft.com/office/word/2015/wordml/symex" xmlns:wpg="http://schemas.microsoft.com/office/word/2010/wordprocessingGroup" xmlns:wpi="http://schemas.microsoft.com/office/word/2010/wordprocessingInk" xmlns:wne="http://schemas.microsoft.com/office/word/2006/wordml" xmlns:wps="http://schemas.microsoft.com/office/word/2010/wordprocessingShape" mc:Ignorable="w14 w15 w16se wp14">
+  <w:endnote w:type="separator" w:id="-1">
+    <w:p>
+      <w:pPr>
+        <w:spacing w:after="0" w:line="240" w:lineRule="auto"/>
+      </w:pPr>
+      <w:r>
+        <w:separator/>
+      </w:r>
+    </w:p>
+  </w:endnote>
+  <w:endnote w:type="continuationSeparator" w:id="0">
+    <w:p>
+      <w:pPr>
+        <w:spacing w:after="0" w:line="240" w:lineRule="auto"/>
+      </w:pPr>
+      <w:r>
+        <w:continuationSeparator/>
+      </w:r>
+    </w:p>
+  </w:endnote>
+</w:endnotes>
+</file>
+
+<file path=word/footnotes.xml><?xml version="1.0" encoding="utf-8"?>
+<w:footnotes xmlns:wpc="http://schemas.microsoft.com/office/word/2010/wordprocessingCanvas" xmlns:cx="http://schemas.microsoft.com/office/drawing/2014/chartex" xmlns:cx1="http://schemas.microsoft.com/office/drawing/2015/9/8/chartex" xmlns:mc="http://schemas.openxmlformats.org/markup-compatibility/2006" xmlns:o="urn:schemas-microsoft-com:office:office" xmlns:r="http://schemas.openxmlformats.org/officeDocument/2006/relationships" xmlns:m="http://schemas.openxmlformats.org/officeDocument/2006/math" xmlns:v="urn:schemas-microsoft-com:vml" xmlns:wp14="http://schemas.microsoft.com/office/word/2010/wordprocessingDrawing" xmlns:wp="http://schemas.openxmlformats.org/drawingml/2006/wordprocessingDrawing" xmlns:w10="urn:schemas-microsoft-com:office:word" xmlns:w="http://schemas.openxmlformats.org/wordprocessingml/2006/main" xmlns:w14="http://schemas.microsoft.com/office/word/2010/wordml" xmlns:w15="http://schemas.microsoft.com/office/word/2012/wordml" xmlns:w16se="http://schemas.microsoft.com/office/word/2015/wordml/symex" xmlns:wpg="http://schemas.microsoft.com/office/word/2010/wordprocessingGroup" xmlns:wpi="http://schemas.microsoft.com/office/word/2010/wordprocessingInk" xmlns:wne="http://schemas.microsoft.com/office/word/2006/wordml" xmlns:wps="http://schemas.microsoft.com/office/word/2010/wordprocessingShape" mc:Ignorable="w14 w15 w16se wp14">
+  <w:footnote w:type="separator" w:id="-1">
+    <w:p>
+      <w:pPr>
+        <w:spacing w:after="0" w:line="240" w:lineRule="auto"/>
+      </w:pPr>
+      <w:r>
+        <w:separator/>
+      </w:r>
+    </w:p>
+  </w:footnote>
+  <w:footnote w:type="continuationSeparator" w:id="0">
+    <w:p>
+      <w:pPr>
+        <w:spacing w:after="0" w:line="240" w:lineRule="auto"/>
+      </w:pPr>
+      <w:r>
+        <w:continuationSeparator/>
+      </w:r>
+    </w:p>
+  </w:footnote>
+</w:footnotes>
+</file>
+
+<file path=word/header1.xml><?xml version="1.0" encoding="utf-8"?>
+<w:hdr xmlns:wpc="http://schemas.microsoft.com/office/word/2010/wordprocessingCanvas" xmlns:cx="http://schemas.microsoft.com/office/drawing/2014/chartex" xmlns:cx1="http://schemas.microsoft.com/office/drawing/2015/9/8/chartex" xmlns:mc="http://schemas.openxmlformats.org/markup-compatibility/2006" xmlns:o="urn:schemas-microsoft-com:office:office" xmlns:r="http://schemas.openxmlformats.org/officeDocument/2006/relationships" xmlns:m="http://schemas.openxmlformats.org/officeDocument/2006/math" xmlns:v="urn:schemas-microsoft-com:vml" xmlns:wp14="http://schemas.microsoft.com/office/word/2010/wordprocessingDrawing" xmlns:wp="http://schemas.openxmlformats.org/drawingml/2006/wordprocessingDrawing" xmlns:w10="urn:schemas-microsoft-com:office:word" xmlns:w="http://schemas.openxmlformats.org/wordprocessingml/2006/main" xmlns:w14="http://schemas.microsoft.com/office/word/2010/wordml" xmlns:w15="http://schemas.microsoft.com/office/word/2012/wordml" xmlns:w16se="http://schemas.microsoft.com/office/word/2015/wordml/symex" xmlns:wpg="http://schemas.microsoft.com/office/word/2010/wordprocessingGroup" xmlns:wpi="http://schemas.microsoft.com/office/word/2010/wordprocessingInk" xmlns:wne="http://schemas.microsoft.com/office/word/2006/wordml" xmlns:wps="http://schemas.microsoft.com/office/word/2010/wordprocessingShape" mc:Ignorable="w14 w15 w16se wp14">
+  <w:p>
+    <w:pPr>
+      <w:pStyle w:val="Header"/>
+      <w:jc w:val="center"/>
+      <w:rPr>
+        <w:b/>
+        <w:sz w:val="24"/>
+      </w:rPr>
+    </w:pPr>
+    <w:r>
+      <w:rPr>
+        <w:b/>
+        <w:sz w:val="24"/>
+      </w:rPr>
+      <w:t xml:space="preserve">Merging multiple data tables together using </w:t>
+    </w:r>
+    <w:r>
+      <w:rPr>
+        <w:b/>
+        <w:i/>
+        <w:sz w:val="24"/>
+      </w:rPr>
+      <w:t>join</w:t>
+    </w:r>
+    <w:r>
+      <w:rPr>
+        <w:b/>
+        <w:sz w:val="24"/>
+      </w:rPr>
+      <w:t>s</w:t>
+    </w:r>
+  </w:p>
+</w:hdr>
+</file>
+
 <file path=word/numbering.xml><?xml version="1.0" encoding="utf-8"?>
-<w:numbering xmlns:wpc="http://schemas.microsoft.com/office/word/2010/wordprocessingCanvas" xmlns:cx="http://schemas.microsoft.com/office/drawing/2014/chartex" xmlns:cx1="http://schemas.microsoft.com/office/drawing/2015/9/8/chartex" xmlns:cx2="http://schemas.microsoft.com/office/drawing/2015/10/21/chartex" xmlns:cx3="http://schemas.microsoft.com/office/drawing/2016/5/9/chartex" xmlns:cx4="http://schemas.microsoft.com/office/drawing/2016/5/10/chartex" xmlns:cx5="http://schemas.microsoft.com/office/drawing/2016/5/11/chartex" xmlns:cx6="http://schemas.microsoft.com/office/drawing/2016/5/12/chartex" xmlns:cx7="http://schemas.microsoft.com/office/drawing/2016/5/13/chartex" xmlns:cx8="http://schemas.microsoft.com/office/drawing/2016/5/14/chartex" xmlns:mc="http://schemas.openxmlformats.org/markup-compatibility/2006" xmlns:aink="http://schemas.microsoft.com/office/drawing/2016/ink" xmlns:am3d="http://schemas.microsoft.com/office/drawing/2017/model3d" xmlns:o="urn:schemas-microsoft-com:office:office" xmlns:oel="http://schemas.microsoft.com/office/2019/extlst" xmlns:r="http://schemas.openxmlformats.org/officeDocument/2006/relationships" xmlns:m="http://schemas.openxmlformats.org/officeDocument/2006/math" xmlns:v="urn:schemas-microsoft-com:vml" xmlns:wp14="http://schemas.microsoft.com/office/word/2010/wordprocessingDrawing" xmlns:wp="http://schemas.openxmlformats.org/drawingml/2006/wordprocessingDrawing" xmlns:w10="urn:schemas-microsoft-com:office:word" xmlns:w="http://schemas.openxmlformats.org/wordprocessingml/2006/main" xmlns:w14="http://schemas.microsoft.com/office/word/2010/wordml" xmlns:w15="http://schemas.microsoft.com/office/word/2012/wordml" xmlns:w16cex="http://schemas.microsoft.com/office/word/2018/wordml/cex" xmlns:w16cid="http://schemas.microsoft.com/office/word/2016/wordml/cid" xmlns:w16="http://schemas.microsoft.com/office/word/2018/wordml" xmlns:w16du="http://schemas.microsoft.com/office/word/2023/wordml/word16du" xmlns:w16sdtdh="http://schemas.microsoft.com/office/word/2020/wordml/sdtdatahash" xmlns:w16se="http://schemas.microsoft.com/office/word/2015/wordml/symex" xmlns:wpg="http://schemas.microsoft.com/office/word/2010/wordprocessingGroup" xmlns:wpi="http://schemas.microsoft.com/office/word/2010/wordprocessingInk" xmlns:wne="http://schemas.microsoft.com/office/word/2006/wordml" xmlns:wps="http://schemas.microsoft.com/office/word/2010/wordprocessingShape" mc:Ignorable="w14 w15 w16se w16cid w16 w16cex w16sdtdh wp14">
+<w:numbering xmlns:wpc="http://schemas.microsoft.com/office/word/2010/wordprocessingCanvas" xmlns:cx="http://schemas.microsoft.com/office/drawing/2014/chartex" xmlns:cx1="http://schemas.microsoft.com/office/drawing/2015/9/8/chartex" xmlns:mc="http://schemas.openxmlformats.org/markup-compatibility/2006" xmlns:o="urn:schemas-microsoft-com:office:office" xmlns:r="http://schemas.openxmlformats.org/officeDocument/2006/relationships" xmlns:m="http://schemas.openxmlformats.org/officeDocument/2006/math" xmlns:v="urn:schemas-microsoft-com:vml" xmlns:wp14="http://schemas.microsoft.com/office/word/2010/wordprocessingDrawing" xmlns:wp="http://schemas.openxmlformats.org/drawingml/2006/wordprocessingDrawing" xmlns:w10="urn:schemas-microsoft-com:office:word" xmlns:w="http://schemas.openxmlformats.org/wordprocessingml/2006/main" xmlns:w14="http://schemas.microsoft.com/office/word/2010/wordml" xmlns:w15="http://schemas.microsoft.com/office/word/2012/wordml" xmlns:w16se="http://schemas.microsoft.com/office/word/2015/wordml/symex" xmlns:wpg="http://schemas.microsoft.com/office/word/2010/wordprocessingGroup" xmlns:wpi="http://schemas.microsoft.com/office/word/2010/wordprocessingInk" xmlns:wne="http://schemas.microsoft.com/office/word/2006/wordml" xmlns:wps="http://schemas.microsoft.com/office/word/2010/wordprocessingShape" mc:Ignorable="w14 w15 w16se wp14">
   <w:abstractNum w:abstractNumId="0" w15:restartNumberingAfterBreak="0">
     <w:nsid w:val="071F691D"/>
     <w:multiLevelType w:val="multilevel"/>
@@ -5989,13 +6141,13 @@
       </w:pPr>
     </w:lvl>
   </w:abstractNum>
-  <w:num w:numId="1" w16cid:durableId="1588464363">
+  <w:num w:numId="1">
     <w:abstractNumId w:val="1"/>
   </w:num>
-  <w:num w:numId="2" w16cid:durableId="457262085">
+  <w:num w:numId="2">
     <w:abstractNumId w:val="0"/>
   </w:num>
-  <w:num w:numId="3" w16cid:durableId="284388570">
+  <w:num w:numId="3">
     <w:abstractNumId w:val="4"/>
     <w:lvlOverride w:ilvl="0">
       <w:lvl w:ilvl="0">
@@ -6005,7 +6157,7 @@
       </w:lvl>
     </w:lvlOverride>
   </w:num>
-  <w:num w:numId="4" w16cid:durableId="1986809574">
+  <w:num w:numId="4">
     <w:abstractNumId w:val="3"/>
     <w:lvlOverride w:ilvl="0">
       <w:lvl w:ilvl="0">
@@ -6015,7 +6167,7 @@
       </w:lvl>
     </w:lvlOverride>
   </w:num>
-  <w:num w:numId="5" w16cid:durableId="1296450749">
+  <w:num w:numId="5">
     <w:abstractNumId w:val="5"/>
     <w:lvlOverride w:ilvl="0">
       <w:lvl w:ilvl="0">
@@ -6025,7 +6177,7 @@
       </w:lvl>
     </w:lvlOverride>
   </w:num>
-  <w:num w:numId="6" w16cid:durableId="1018627715">
+  <w:num w:numId="6">
     <w:abstractNumId w:val="2"/>
     <w:lvlOverride w:ilvl="0">
       <w:lvl w:ilvl="0">
@@ -6039,7 +6191,7 @@
 </file>
 
 <file path=word/styles.xml><?xml version="1.0" encoding="utf-8"?>
-<w:styles xmlns:mc="http://schemas.openxmlformats.org/markup-compatibility/2006" xmlns:r="http://schemas.openxmlformats.org/officeDocument/2006/relationships" xmlns:w="http://schemas.openxmlformats.org/wordprocessingml/2006/main" xmlns:w14="http://schemas.microsoft.com/office/word/2010/wordml" xmlns:w15="http://schemas.microsoft.com/office/word/2012/wordml" xmlns:w16cex="http://schemas.microsoft.com/office/word/2018/wordml/cex" xmlns:w16cid="http://schemas.microsoft.com/office/word/2016/wordml/cid" xmlns:w16="http://schemas.microsoft.com/office/word/2018/wordml" xmlns:w16sdtdh="http://schemas.microsoft.com/office/word/2020/wordml/sdtdatahash" xmlns:w16se="http://schemas.microsoft.com/office/word/2015/wordml/symex" mc:Ignorable="w14 w15 w16se w16cid w16 w16cex w16sdtdh">
+<w:styles xmlns:mc="http://schemas.openxmlformats.org/markup-compatibility/2006" xmlns:r="http://schemas.openxmlformats.org/officeDocument/2006/relationships" xmlns:w="http://schemas.openxmlformats.org/wordprocessingml/2006/main" xmlns:w14="http://schemas.microsoft.com/office/word/2010/wordml" xmlns:w15="http://schemas.microsoft.com/office/word/2012/wordml" xmlns:w16se="http://schemas.microsoft.com/office/word/2015/wordml/symex" mc:Ignorable="w14 w15 w16se">
   <w:docDefaults>
     <w:rPrDefault>
       <w:rPr>
@@ -6057,7 +6209,7 @@
       </w:pPr>
     </w:pPrDefault>
   </w:docDefaults>
-  <w:latentStyles w:defLockedState="0" w:defUIPriority="99" w:defSemiHidden="0" w:defUnhideWhenUsed="0" w:defQFormat="0" w:count="376">
+  <w:latentStyles w:defLockedState="0" w:defUIPriority="99" w:defSemiHidden="0" w:defUnhideWhenUsed="0" w:defQFormat="0" w:count="371">
     <w:lsdException w:name="Normal" w:uiPriority="0" w:qFormat="1"/>
     <w:lsdException w:name="heading 1" w:uiPriority="9" w:qFormat="1"/>
     <w:lsdException w:name="heading 2" w:semiHidden="1" w:uiPriority="9" w:unhideWhenUsed="1" w:qFormat="1"/>
@@ -6429,11 +6581,6 @@
     <w:lsdException w:name="List Table 5 Dark Accent 6" w:uiPriority="50"/>
     <w:lsdException w:name="List Table 6 Colorful Accent 6" w:uiPriority="51"/>
     <w:lsdException w:name="List Table 7 Colorful Accent 6" w:uiPriority="52"/>
-    <w:lsdException w:name="Mention" w:semiHidden="1" w:unhideWhenUsed="1"/>
-    <w:lsdException w:name="Smart Hyperlink" w:semiHidden="1" w:unhideWhenUsed="1"/>
-    <w:lsdException w:name="Hashtag" w:semiHidden="1" w:unhideWhenUsed="1"/>
-    <w:lsdException w:name="Unresolved Mention" w:semiHidden="1" w:unhideWhenUsed="1"/>
-    <w:lsdException w:name="Smart Link" w:semiHidden="1" w:unhideWhenUsed="1"/>
   </w:latentStyles>
   <w:style w:type="paragraph" w:default="1" w:styleId="Normal">
     <w:name w:val="Normal"/>
@@ -6482,6 +6629,61 @@
       <w:sz w:val="24"/>
       <w:szCs w:val="24"/>
       <w14:ligatures w14:val="none"/>
+    </w:rPr>
+  </w:style>
+  <w:style w:type="paragraph" w:styleId="Header">
+    <w:name w:val="header"/>
+    <w:basedOn w:val="Normal"/>
+    <w:link w:val="HeaderChar"/>
+    <w:uiPriority w:val="99"/>
+    <w:unhideWhenUsed/>
+    <w:rsid w:val="00A85310"/>
+    <w:pPr>
+      <w:tabs>
+        <w:tab w:val="center" w:pos="4680"/>
+        <w:tab w:val="right" w:pos="9360"/>
+      </w:tabs>
+      <w:spacing w:after="0" w:line="240" w:lineRule="auto"/>
+    </w:pPr>
+  </w:style>
+  <w:style w:type="character" w:customStyle="1" w:styleId="HeaderChar">
+    <w:name w:val="Header Char"/>
+    <w:basedOn w:val="DefaultParagraphFont"/>
+    <w:link w:val="Header"/>
+    <w:uiPriority w:val="99"/>
+    <w:rsid w:val="00A85310"/>
+  </w:style>
+  <w:style w:type="paragraph" w:styleId="Footer">
+    <w:name w:val="footer"/>
+    <w:basedOn w:val="Normal"/>
+    <w:link w:val="FooterChar"/>
+    <w:uiPriority w:val="99"/>
+    <w:unhideWhenUsed/>
+    <w:rsid w:val="00A85310"/>
+    <w:pPr>
+      <w:tabs>
+        <w:tab w:val="center" w:pos="4680"/>
+        <w:tab w:val="right" w:pos="9360"/>
+      </w:tabs>
+      <w:spacing w:after="0" w:line="240" w:lineRule="auto"/>
+    </w:pPr>
+  </w:style>
+  <w:style w:type="character" w:customStyle="1" w:styleId="FooterChar">
+    <w:name w:val="Footer Char"/>
+    <w:basedOn w:val="DefaultParagraphFont"/>
+    <w:link w:val="Footer"/>
+    <w:uiPriority w:val="99"/>
+    <w:rsid w:val="00A85310"/>
+  </w:style>
+  <w:style w:type="character" w:styleId="Hyperlink">
+    <w:name w:val="Hyperlink"/>
+    <w:basedOn w:val="DefaultParagraphFont"/>
+    <w:uiPriority w:val="99"/>
+    <w:unhideWhenUsed/>
+    <w:rsid w:val="00A85310"/>
+    <w:rPr>
+      <w:color w:val="0563C1" w:themeColor="hyperlink"/>
+      <w:u w:val="single"/>
     </w:rPr>
   </w:style>
 </w:styles>

</xml_diff>